<commit_message>
Aanpassing van het word document
</commit_message>
<xml_diff>
--- a/EER-schema uitleg.docx
+++ b/EER-schema uitleg.docx
@@ -2,7 +2,490 @@
 <file path=word/document.xml><?xml version="1.0" encoding="utf-8"?>
 <w:document xmlns:wpc="http://schemas.microsoft.com/office/word/2010/wordprocessingCanvas" xmlns:cx="http://schemas.microsoft.com/office/drawing/2014/chartex" xmlns:cx1="http://schemas.microsoft.com/office/drawing/2015/9/8/chartex" xmlns:cx2="http://schemas.microsoft.com/office/drawing/2015/10/21/chartex" xmlns:cx3="http://schemas.microsoft.com/office/drawing/2016/5/9/chartex" xmlns:cx4="http://schemas.microsoft.com/office/drawing/2016/5/10/chartex" xmlns:cx5="http://schemas.microsoft.com/office/drawing/2016/5/11/chartex" xmlns:cx6="http://schemas.microsoft.com/office/drawing/2016/5/12/chartex" xmlns:cx7="http://schemas.microsoft.com/office/drawing/2016/5/13/chartex" xmlns:cx8="http://schemas.microsoft.com/office/drawing/2016/5/14/chartex" xmlns:mc="http://schemas.openxmlformats.org/markup-compatibility/2006" xmlns:aink="http://schemas.microsoft.com/office/drawing/2016/ink" xmlns:am3d="http://schemas.microsoft.com/office/drawing/2017/model3d" xmlns:o="urn:schemas-microsoft-com:office:office" xmlns:oel="http://schemas.microsoft.com/office/2019/extlst" xmlns:r="http://schemas.openxmlformats.org/officeDocument/2006/relationships" xmlns:m="http://schemas.openxmlformats.org/officeDocument/2006/math" xmlns:v="urn:schemas-microsoft-com:vml" xmlns:wp14="http://schemas.microsoft.com/office/word/2010/wordprocessingDrawing" xmlns:wp="http://schemas.openxmlformats.org/drawingml/2006/wordprocessingDrawing" xmlns:w10="urn:schemas-microsoft-com:office:word" xmlns:w="http://schemas.openxmlformats.org/wordprocessingml/2006/main" xmlns:w14="http://schemas.microsoft.com/office/word/2010/wordml" xmlns:w15="http://schemas.microsoft.com/office/word/2012/wordml" xmlns:w16cex="http://schemas.microsoft.com/office/word/2018/wordml/cex" xmlns:w16cid="http://schemas.microsoft.com/office/word/2016/wordml/cid" xmlns:w16="http://schemas.microsoft.com/office/word/2018/wordml" xmlns:w16sdtdh="http://schemas.microsoft.com/office/word/2020/wordml/sdtdatahash" xmlns:w16se="http://schemas.microsoft.com/office/word/2015/wordml/symex" xmlns:wpg="http://schemas.microsoft.com/office/word/2010/wordprocessingGroup" xmlns:wpi="http://schemas.microsoft.com/office/word/2010/wordprocessingInk" xmlns:wne="http://schemas.microsoft.com/office/word/2006/wordml" xmlns:wps="http://schemas.microsoft.com/office/word/2010/wordprocessingShape" mc:Ignorable="w14 w15 w16se w16cid w16 w16cex w16sdtdh wp14">
   <w:body>
-    <w:p/>
+    <w:p>
+      <w:pPr>
+        <w:pStyle w:val="Title"/>
+        <w:jc w:val="center"/>
+        <w:rPr>
+          <w:lang w:val="nl-NL"/>
+        </w:rPr>
+      </w:pPr>
+      <w:r>
+        <w:rPr>
+          <w:lang w:val="nl-NL"/>
+        </w:rPr>
+        <w:t>EER SCHEMA VERDUIDELIJKING</w:t>
+      </w:r>
+    </w:p>
+    <w:p>
+      <w:pPr>
+        <w:pStyle w:val="ListParagraph"/>
+        <w:numPr>
+          <w:ilvl w:val="0"/>
+          <w:numId w:val="1"/>
+        </w:numPr>
+        <w:rPr>
+          <w:lang w:val="nl-NL"/>
+        </w:rPr>
+      </w:pPr>
+      <w:r>
+        <w:rPr>
+          <w:lang w:val="nl-NL"/>
+        </w:rPr>
+        <w:t>Speler :</w:t>
+      </w:r>
+    </w:p>
+    <w:p>
+      <w:pPr>
+        <w:pStyle w:val="ListParagraph"/>
+        <w:numPr>
+          <w:ilvl w:val="1"/>
+          <w:numId w:val="1"/>
+        </w:numPr>
+        <w:rPr>
+          <w:lang w:val="nl-NL"/>
+        </w:rPr>
+      </w:pPr>
+      <w:r>
+        <w:rPr>
+          <w:lang w:val="nl-NL"/>
+        </w:rPr>
+        <w:t>De attributen van speler zijn evident, hebben we later nodig</w:t>
+      </w:r>
+    </w:p>
+    <w:p>
+      <w:pPr>
+        <w:pStyle w:val="ListParagraph"/>
+        <w:numPr>
+          <w:ilvl w:val="1"/>
+          <w:numId w:val="1"/>
+        </w:numPr>
+        <w:rPr>
+          <w:lang w:val="nl-NL"/>
+        </w:rPr>
+      </w:pPr>
+      <w:r>
+        <w:rPr>
+          <w:lang w:val="nl-NL"/>
+        </w:rPr>
+        <w:t>Over erving namelijk naar scheids, ballenraper, supporter en wedstrijdleider omdat deze unieke attributen hebben die niet alle spelers horen te hebben</w:t>
+      </w:r>
+      <w:r>
+        <w:rPr>
+          <w:lang w:val="nl-NL"/>
+        </w:rPr>
+        <w:br/>
+        <w:t xml:space="preserve">Als een scheids deelneemt aan een </w:t>
+      </w:r>
+      <w:r>
+        <w:rPr>
+          <w:lang w:val="nl-NL"/>
+        </w:rPr>
+        <w:t>wedstrijd</w:t>
+      </w:r>
+      <w:r>
+        <w:rPr>
+          <w:lang w:val="nl-NL"/>
+        </w:rPr>
+        <w:t>, moet wedstrijden plus 1.</w:t>
+      </w:r>
+    </w:p>
+    <w:p>
+      <w:pPr>
+        <w:pStyle w:val="ListParagraph"/>
+        <w:numPr>
+          <w:ilvl w:val="1"/>
+          <w:numId w:val="1"/>
+        </w:numPr>
+        <w:rPr>
+          <w:lang w:val="nl-NL"/>
+        </w:rPr>
+      </w:pPr>
+      <w:r>
+        <w:rPr>
+          <w:lang w:val="nl-NL"/>
+        </w:rPr>
+        <w:t>Een speel neemt deel aan een match, hierbij is gebruik gemaakt van een gerund, omdat een speler vragen kan stellen aan een wedstrijdleider.</w:t>
+      </w:r>
+    </w:p>
+    <w:p>
+      <w:pPr>
+        <w:pStyle w:val="ListParagraph"/>
+        <w:numPr>
+          <w:ilvl w:val="0"/>
+          <w:numId w:val="1"/>
+        </w:numPr>
+        <w:rPr>
+          <w:lang w:val="nl-NL"/>
+        </w:rPr>
+      </w:pPr>
+      <w:r>
+        <w:rPr>
+          <w:lang w:val="nl-NL"/>
+        </w:rPr>
+        <w:t>Match :</w:t>
+      </w:r>
+    </w:p>
+    <w:p>
+      <w:pPr>
+        <w:pStyle w:val="ListParagraph"/>
+        <w:numPr>
+          <w:ilvl w:val="1"/>
+          <w:numId w:val="1"/>
+        </w:numPr>
+        <w:rPr>
+          <w:lang w:val="nl-NL"/>
+        </w:rPr>
+      </w:pPr>
+      <w:r>
+        <w:rPr>
+          <w:lang w:val="nl-NL"/>
+        </w:rPr>
+        <w:t xml:space="preserve">De match heeft een verplichte </w:t>
+      </w:r>
+      <w:r>
+        <w:rPr>
+          <w:lang w:val="nl-NL"/>
+        </w:rPr>
+        <w:t>wedstrijdleider</w:t>
+      </w:r>
+      <w:r>
+        <w:rPr>
+          <w:lang w:val="nl-NL"/>
+        </w:rPr>
+        <w:t xml:space="preserve">, met bepaalde attributen voor datum en een uitslag wat wordt </w:t>
+      </w:r>
+      <w:r>
+        <w:rPr>
+          <w:lang w:val="nl-NL"/>
+        </w:rPr>
+        <w:t>weergegeven als</w:t>
+      </w:r>
+      <w:r>
+        <w:rPr>
+          <w:lang w:val="nl-NL"/>
+        </w:rPr>
+        <w:t xml:space="preserve"> een ENUM.</w:t>
+      </w:r>
+    </w:p>
+    <w:p>
+      <w:pPr>
+        <w:pStyle w:val="ListParagraph"/>
+        <w:numPr>
+          <w:ilvl w:val="1"/>
+          <w:numId w:val="1"/>
+        </w:numPr>
+        <w:rPr>
+          <w:lang w:val="nl-NL"/>
+        </w:rPr>
+      </w:pPr>
+      <w:r>
+        <w:rPr>
+          <w:lang w:val="nl-NL"/>
+        </w:rPr>
+        <w:t>Over erving namelijk naar finale, deze zal verplicht één scheids hebben en eventueel meer</w:t>
+      </w:r>
+      <w:r>
+        <w:rPr>
+          <w:lang w:val="nl-NL"/>
+        </w:rPr>
+        <w:t xml:space="preserve">deren </w:t>
+      </w:r>
+      <w:r>
+        <w:rPr>
+          <w:lang w:val="nl-NL"/>
+        </w:rPr>
+        <w:t>supporters en ballenrapers</w:t>
+      </w:r>
+    </w:p>
+    <w:p>
+      <w:pPr>
+        <w:pStyle w:val="ListParagraph"/>
+        <w:numPr>
+          <w:ilvl w:val="1"/>
+          <w:numId w:val="1"/>
+        </w:numPr>
+        <w:rPr>
+          <w:lang w:val="nl-NL"/>
+        </w:rPr>
+      </w:pPr>
+      <w:r>
+        <w:rPr>
+          <w:lang w:val="nl-NL"/>
+        </w:rPr>
+        <w:t>Een match heeft ook een score, met punten voor en punten tegen, dus de punten dat ons team verloren is en gewonnen heeft.</w:t>
+      </w:r>
+    </w:p>
+    <w:p>
+      <w:pPr>
+        <w:pStyle w:val="ListParagraph"/>
+        <w:numPr>
+          <w:ilvl w:val="1"/>
+          <w:numId w:val="1"/>
+        </w:numPr>
+        <w:rPr>
+          <w:lang w:val="nl-NL"/>
+        </w:rPr>
+      </w:pPr>
+      <w:r>
+        <w:rPr>
+          <w:lang w:val="nl-NL"/>
+        </w:rPr>
+        <w:t xml:space="preserve">Ook zal een match plaatsvinden op een veld, dit veld heeft een </w:t>
+      </w:r>
+      <w:proofErr w:type="spellStart"/>
+      <w:r>
+        <w:rPr>
+          <w:lang w:val="nl-NL"/>
+        </w:rPr>
+        <w:t>id</w:t>
+      </w:r>
+      <w:proofErr w:type="spellEnd"/>
+      <w:r>
+        <w:rPr>
+          <w:lang w:val="nl-NL"/>
+        </w:rPr>
+        <w:t xml:space="preserve"> wat uniek is, en een ENUM soort, wat wordt bedoeld als het grondmateriaal van het veld.</w:t>
+      </w:r>
+    </w:p>
+    <w:p>
+      <w:pPr>
+        <w:pStyle w:val="ListParagraph"/>
+        <w:numPr>
+          <w:ilvl w:val="1"/>
+          <w:numId w:val="1"/>
+        </w:numPr>
+        <w:rPr>
+          <w:lang w:val="nl-NL"/>
+        </w:rPr>
+      </w:pPr>
+      <w:r>
+        <w:rPr>
+          <w:lang w:val="nl-NL"/>
+        </w:rPr>
+        <w:t>Match zal altijd plaatsvinden op één veld, maar op een veld kunnen meerdere matchen plaatsvinden</w:t>
+      </w:r>
+    </w:p>
+    <w:p>
+      <w:pPr>
+        <w:pStyle w:val="ListParagraph"/>
+        <w:numPr>
+          <w:ilvl w:val="1"/>
+          <w:numId w:val="1"/>
+        </w:numPr>
+        <w:rPr>
+          <w:lang w:val="nl-NL"/>
+        </w:rPr>
+      </w:pPr>
+      <w:r>
+        <w:rPr>
+          <w:lang w:val="nl-NL"/>
+        </w:rPr>
+        <w:t>Een match behoort tot één toernooi</w:t>
+      </w:r>
+    </w:p>
+    <w:p>
+      <w:pPr>
+        <w:pStyle w:val="ListParagraph"/>
+        <w:numPr>
+          <w:ilvl w:val="0"/>
+          <w:numId w:val="1"/>
+        </w:numPr>
+        <w:rPr>
+          <w:lang w:val="nl-NL"/>
+        </w:rPr>
+      </w:pPr>
+      <w:r>
+        <w:rPr>
+          <w:lang w:val="nl-NL"/>
+        </w:rPr>
+        <w:t>Veld :</w:t>
+      </w:r>
+    </w:p>
+    <w:p>
+      <w:pPr>
+        <w:pStyle w:val="ListParagraph"/>
+        <w:numPr>
+          <w:ilvl w:val="1"/>
+          <w:numId w:val="1"/>
+        </w:numPr>
+        <w:rPr>
+          <w:lang w:val="nl-NL"/>
+        </w:rPr>
+      </w:pPr>
+      <w:r>
+        <w:rPr>
+          <w:lang w:val="nl-NL"/>
+        </w:rPr>
+        <w:t>Een veld behoort tot een tennis club</w:t>
+      </w:r>
+    </w:p>
+    <w:p>
+      <w:pPr>
+        <w:pStyle w:val="ListParagraph"/>
+        <w:numPr>
+          <w:ilvl w:val="1"/>
+          <w:numId w:val="1"/>
+        </w:numPr>
+        <w:rPr>
+          <w:lang w:val="nl-NL"/>
+        </w:rPr>
+      </w:pPr>
+      <w:r>
+        <w:rPr>
+          <w:lang w:val="nl-NL"/>
+        </w:rPr>
+        <w:t>Een tennisclub heeft meerdere velden</w:t>
+      </w:r>
+    </w:p>
+    <w:p>
+      <w:pPr>
+        <w:pStyle w:val="ListParagraph"/>
+        <w:numPr>
+          <w:ilvl w:val="0"/>
+          <w:numId w:val="1"/>
+        </w:numPr>
+        <w:rPr>
+          <w:lang w:val="nl-NL"/>
+        </w:rPr>
+      </w:pPr>
+      <w:r>
+        <w:rPr>
+          <w:lang w:val="nl-NL"/>
+        </w:rPr>
+        <w:t>Tennisclub :</w:t>
+      </w:r>
+    </w:p>
+    <w:p>
+      <w:pPr>
+        <w:pStyle w:val="ListParagraph"/>
+        <w:numPr>
+          <w:ilvl w:val="1"/>
+          <w:numId w:val="1"/>
+        </w:numPr>
+        <w:rPr>
+          <w:lang w:val="nl-NL"/>
+        </w:rPr>
+      </w:pPr>
+      <w:r>
+        <w:rPr>
+          <w:lang w:val="nl-NL"/>
+        </w:rPr>
+        <w:t xml:space="preserve">Een tennisclub heeft de attributen: adres, postcode, nummer en straat. Ook heeft het een naam van de tennis club met een unieke club </w:t>
+      </w:r>
+      <w:proofErr w:type="spellStart"/>
+      <w:r>
+        <w:rPr>
+          <w:lang w:val="nl-NL"/>
+        </w:rPr>
+        <w:t>id</w:t>
+      </w:r>
+      <w:proofErr w:type="spellEnd"/>
+    </w:p>
+    <w:p>
+      <w:pPr>
+        <w:pStyle w:val="ListParagraph"/>
+        <w:numPr>
+          <w:ilvl w:val="1"/>
+          <w:numId w:val="1"/>
+        </w:numPr>
+        <w:rPr>
+          <w:lang w:val="nl-NL"/>
+        </w:rPr>
+      </w:pPr>
+      <w:r>
+        <w:rPr>
+          <w:lang w:val="nl-NL"/>
+        </w:rPr>
+        <w:t xml:space="preserve">Ook organiseert een toernooi, dit heeft een </w:t>
+      </w:r>
+      <w:proofErr w:type="spellStart"/>
+      <w:r>
+        <w:rPr>
+          <w:lang w:val="nl-NL"/>
+        </w:rPr>
+        <w:t>id</w:t>
+      </w:r>
+      <w:proofErr w:type="spellEnd"/>
+      <w:r>
+        <w:rPr>
+          <w:lang w:val="nl-NL"/>
+        </w:rPr>
+        <w:t xml:space="preserve"> en een datum waarvan het een begindatum en einddatum heeft.</w:t>
+      </w:r>
+    </w:p>
+    <w:p>
+      <w:pPr>
+        <w:pStyle w:val="ListParagraph"/>
+        <w:numPr>
+          <w:ilvl w:val="0"/>
+          <w:numId w:val="1"/>
+        </w:numPr>
+        <w:rPr>
+          <w:lang w:val="nl-NL"/>
+        </w:rPr>
+      </w:pPr>
+      <w:r>
+        <w:rPr>
+          <w:lang w:val="nl-NL"/>
+        </w:rPr>
+        <w:t>Toernooi :</w:t>
+      </w:r>
+    </w:p>
+    <w:p>
+      <w:pPr>
+        <w:pStyle w:val="ListParagraph"/>
+        <w:numPr>
+          <w:ilvl w:val="1"/>
+          <w:numId w:val="1"/>
+        </w:numPr>
+        <w:rPr>
+          <w:lang w:val="nl-NL"/>
+        </w:rPr>
+      </w:pPr>
+      <w:r>
+        <w:rPr>
+          <w:lang w:val="nl-NL"/>
+        </w:rPr>
+        <w:t>Een toernooi bevat meerdere reeksen, en een reeks heeft meerdere niveaus.</w:t>
+      </w:r>
+    </w:p>
+    <w:p>
+      <w:pPr>
+        <w:pStyle w:val="ListParagraph"/>
+        <w:numPr>
+          <w:ilvl w:val="1"/>
+          <w:numId w:val="1"/>
+        </w:numPr>
+        <w:rPr>
+          <w:lang w:val="nl-NL"/>
+        </w:rPr>
+      </w:pPr>
+      <w:r>
+        <w:rPr>
+          <w:lang w:val="nl-NL"/>
+        </w:rPr>
+        <w:t>Een speler reeks bestaat uit meerdere spelers, maar een speler behoort altijd maar tot één reeks</w:t>
+      </w:r>
+    </w:p>
+    <w:p>
+      <w:pPr>
+        <w:pStyle w:val="ListParagraph"/>
+        <w:numPr>
+          <w:ilvl w:val="1"/>
+          <w:numId w:val="1"/>
+        </w:numPr>
+        <w:rPr>
+          <w:lang w:val="nl-NL"/>
+        </w:rPr>
+      </w:pPr>
+      <w:r>
+        <w:rPr>
+          <w:lang w:val="nl-NL"/>
+        </w:rPr>
+        <w:t>Een toernooit bevat meerdere matchen</w:t>
+      </w:r>
+    </w:p>
     <w:sectPr>
       <w:pgSz w:w="11906" w:h="16838"/>
       <w:pgMar w:top="1417" w:right="1417" w:bottom="1417" w:left="1417" w:header="708" w:footer="708" w:gutter="0"/>
@@ -11,6 +494,127 @@
     </w:sectPr>
   </w:body>
 </w:document>
+</file>
+
+<file path=word/numbering.xml><?xml version="1.0" encoding="utf-8"?>
+<w:numbering xmlns:wpc="http://schemas.microsoft.com/office/word/2010/wordprocessingCanvas" xmlns:cx="http://schemas.microsoft.com/office/drawing/2014/chartex" xmlns:cx1="http://schemas.microsoft.com/office/drawing/2015/9/8/chartex" xmlns:cx2="http://schemas.microsoft.com/office/drawing/2015/10/21/chartex" xmlns:cx3="http://schemas.microsoft.com/office/drawing/2016/5/9/chartex" xmlns:cx4="http://schemas.microsoft.com/office/drawing/2016/5/10/chartex" xmlns:cx5="http://schemas.microsoft.com/office/drawing/2016/5/11/chartex" xmlns:cx6="http://schemas.microsoft.com/office/drawing/2016/5/12/chartex" xmlns:cx7="http://schemas.microsoft.com/office/drawing/2016/5/13/chartex" xmlns:cx8="http://schemas.microsoft.com/office/drawing/2016/5/14/chartex" xmlns:mc="http://schemas.openxmlformats.org/markup-compatibility/2006" xmlns:aink="http://schemas.microsoft.com/office/drawing/2016/ink" xmlns:am3d="http://schemas.microsoft.com/office/drawing/2017/model3d" xmlns:o="urn:schemas-microsoft-com:office:office" xmlns:oel="http://schemas.microsoft.com/office/2019/extlst" xmlns:r="http://schemas.openxmlformats.org/officeDocument/2006/relationships" xmlns:m="http://schemas.openxmlformats.org/officeDocument/2006/math" xmlns:v="urn:schemas-microsoft-com:vml" xmlns:wp14="http://schemas.microsoft.com/office/word/2010/wordprocessingDrawing" xmlns:wp="http://schemas.openxmlformats.org/drawingml/2006/wordprocessingDrawing" xmlns:w10="urn:schemas-microsoft-com:office:word" xmlns:w="http://schemas.openxmlformats.org/wordprocessingml/2006/main" xmlns:w14="http://schemas.microsoft.com/office/word/2010/wordml" xmlns:w15="http://schemas.microsoft.com/office/word/2012/wordml" xmlns:w16cex="http://schemas.microsoft.com/office/word/2018/wordml/cex" xmlns:w16cid="http://schemas.microsoft.com/office/word/2016/wordml/cid" xmlns:w16="http://schemas.microsoft.com/office/word/2018/wordml" xmlns:w16sdtdh="http://schemas.microsoft.com/office/word/2020/wordml/sdtdatahash" xmlns:w16se="http://schemas.microsoft.com/office/word/2015/wordml/symex" xmlns:wpg="http://schemas.microsoft.com/office/word/2010/wordprocessingGroup" xmlns:wpi="http://schemas.microsoft.com/office/word/2010/wordprocessingInk" xmlns:wne="http://schemas.microsoft.com/office/word/2006/wordml" xmlns:wps="http://schemas.microsoft.com/office/word/2010/wordprocessingShape" mc:Ignorable="w14 w15 w16se w16cid w16 w16cex w16sdtdh wp14">
+  <w:abstractNum w:abstractNumId="0" w15:restartNumberingAfterBreak="0">
+    <w:nsid w:val="705B1EFB"/>
+    <w:multiLevelType w:val="hybridMultilevel"/>
+    <w:tmpl w:val="C106B290"/>
+    <w:lvl w:ilvl="0" w:tplc="04130001">
+      <w:start w:val="1"/>
+      <w:numFmt w:val="bullet"/>
+      <w:lvlText w:val=""/>
+      <w:lvlJc w:val="left"/>
+      <w:pPr>
+        <w:ind w:left="720" w:hanging="360"/>
+      </w:pPr>
+      <w:rPr>
+        <w:rFonts w:ascii="Symbol" w:hAnsi="Symbol" w:hint="default"/>
+      </w:rPr>
+    </w:lvl>
+    <w:lvl w:ilvl="1" w:tplc="04130003">
+      <w:start w:val="1"/>
+      <w:numFmt w:val="bullet"/>
+      <w:lvlText w:val="o"/>
+      <w:lvlJc w:val="left"/>
+      <w:pPr>
+        <w:ind w:left="1440" w:hanging="360"/>
+      </w:pPr>
+      <w:rPr>
+        <w:rFonts w:ascii="Courier New" w:hAnsi="Courier New" w:cs="Courier New" w:hint="default"/>
+      </w:rPr>
+    </w:lvl>
+    <w:lvl w:ilvl="2" w:tplc="04130005" w:tentative="1">
+      <w:start w:val="1"/>
+      <w:numFmt w:val="bullet"/>
+      <w:lvlText w:val=""/>
+      <w:lvlJc w:val="left"/>
+      <w:pPr>
+        <w:ind w:left="2160" w:hanging="360"/>
+      </w:pPr>
+      <w:rPr>
+        <w:rFonts w:ascii="Wingdings" w:hAnsi="Wingdings" w:hint="default"/>
+      </w:rPr>
+    </w:lvl>
+    <w:lvl w:ilvl="3" w:tplc="04130001" w:tentative="1">
+      <w:start w:val="1"/>
+      <w:numFmt w:val="bullet"/>
+      <w:lvlText w:val=""/>
+      <w:lvlJc w:val="left"/>
+      <w:pPr>
+        <w:ind w:left="2880" w:hanging="360"/>
+      </w:pPr>
+      <w:rPr>
+        <w:rFonts w:ascii="Symbol" w:hAnsi="Symbol" w:hint="default"/>
+      </w:rPr>
+    </w:lvl>
+    <w:lvl w:ilvl="4" w:tplc="04130003" w:tentative="1">
+      <w:start w:val="1"/>
+      <w:numFmt w:val="bullet"/>
+      <w:lvlText w:val="o"/>
+      <w:lvlJc w:val="left"/>
+      <w:pPr>
+        <w:ind w:left="3600" w:hanging="360"/>
+      </w:pPr>
+      <w:rPr>
+        <w:rFonts w:ascii="Courier New" w:hAnsi="Courier New" w:cs="Courier New" w:hint="default"/>
+      </w:rPr>
+    </w:lvl>
+    <w:lvl w:ilvl="5" w:tplc="04130005" w:tentative="1">
+      <w:start w:val="1"/>
+      <w:numFmt w:val="bullet"/>
+      <w:lvlText w:val=""/>
+      <w:lvlJc w:val="left"/>
+      <w:pPr>
+        <w:ind w:left="4320" w:hanging="360"/>
+      </w:pPr>
+      <w:rPr>
+        <w:rFonts w:ascii="Wingdings" w:hAnsi="Wingdings" w:hint="default"/>
+      </w:rPr>
+    </w:lvl>
+    <w:lvl w:ilvl="6" w:tplc="04130001" w:tentative="1">
+      <w:start w:val="1"/>
+      <w:numFmt w:val="bullet"/>
+      <w:lvlText w:val=""/>
+      <w:lvlJc w:val="left"/>
+      <w:pPr>
+        <w:ind w:left="5040" w:hanging="360"/>
+      </w:pPr>
+      <w:rPr>
+        <w:rFonts w:ascii="Symbol" w:hAnsi="Symbol" w:hint="default"/>
+      </w:rPr>
+    </w:lvl>
+    <w:lvl w:ilvl="7" w:tplc="04130003" w:tentative="1">
+      <w:start w:val="1"/>
+      <w:numFmt w:val="bullet"/>
+      <w:lvlText w:val="o"/>
+      <w:lvlJc w:val="left"/>
+      <w:pPr>
+        <w:ind w:left="5760" w:hanging="360"/>
+      </w:pPr>
+      <w:rPr>
+        <w:rFonts w:ascii="Courier New" w:hAnsi="Courier New" w:cs="Courier New" w:hint="default"/>
+      </w:rPr>
+    </w:lvl>
+    <w:lvl w:ilvl="8" w:tplc="04130005" w:tentative="1">
+      <w:start w:val="1"/>
+      <w:numFmt w:val="bullet"/>
+      <w:lvlText w:val=""/>
+      <w:lvlJc w:val="left"/>
+      <w:pPr>
+        <w:ind w:left="6480" w:hanging="360"/>
+      </w:pPr>
+      <w:rPr>
+        <w:rFonts w:ascii="Wingdings" w:hAnsi="Wingdings" w:hint="default"/>
+      </w:rPr>
+    </w:lvl>
+  </w:abstractNum>
+  <w:num w:numId="1" w16cid:durableId="2046636738">
+    <w:abstractNumId w:val="0"/>
+  </w:num>
+</w:numbering>
 </file>
 
 <file path=word/styles.xml><?xml version="1.0" encoding="utf-8"?>

</xml_diff>